<commit_message>
update bab 4 maning
</commit_message>
<xml_diff>
--- a/Laporan Skripsi ALL.docx
+++ b/Laporan Skripsi ALL.docx
@@ -5332,6 +5332,39 @@
         <w:rPr>
           <w:lang w:val="en-US"/>
         </w:rPr>
+        <w:fldChar w:fldCharType="begin"/>
+      </w:r>
+      <w:r>
+        <w:rPr>
+          <w:lang w:val="en-US"/>
+        </w:rPr>
+        <w:instrText xml:space="preserve"> TOC \h \z \c "Figure" </w:instrText>
+      </w:r>
+      <w:r>
+        <w:rPr>
+          <w:lang w:val="en-US"/>
+        </w:rPr>
+        <w:fldChar w:fldCharType="separate"/>
+      </w:r>
+      <w:r>
+        <w:rPr>
+          <w:b/>
+          <w:bCs/>
+          <w:noProof/>
+          <w:lang w:val="en-US"/>
+        </w:rPr>
+        <w:t>No table of figures entries found.</w:t>
+      </w:r>
+      <w:r>
+        <w:rPr>
+          <w:lang w:val="en-US"/>
+        </w:rPr>
+        <w:fldChar w:fldCharType="end"/>
+      </w:r>
+      <w:r>
+        <w:rPr>
+          <w:lang w:val="en-US"/>
+        </w:rPr>
         <w:br w:type="page"/>
       </w:r>
     </w:p>
@@ -5402,295 +5435,6 @@
         </w:rPr>
       </w:pPr>
     </w:p>
-    <w:tbl>
-      <w:tblPr>
-        <w:tblStyle w:val="joe1"/>
-        <w:tblW w:w="0" w:type="auto"/>
-        <w:tblInd w:w="720" w:type="dxa"/>
-        <w:tblLook w:val="04A0" w:firstRow="1" w:lastRow="0" w:firstColumn="1" w:lastColumn="0" w:noHBand="0" w:noVBand="1"/>
-      </w:tblPr>
-      <w:tblGrid>
-        <w:gridCol w:w="3644"/>
-        <w:gridCol w:w="3563"/>
-      </w:tblGrid>
-      <w:tr>
-        <w:trPr>
-          <w:cnfStyle w:val="100000000000" w:firstRow="1" w:lastRow="0" w:firstColumn="0" w:lastColumn="0" w:oddVBand="0" w:evenVBand="0" w:oddHBand="0" w:evenHBand="0" w:firstRowFirstColumn="0" w:firstRowLastColumn="0" w:lastRowFirstColumn="0" w:lastRowLastColumn="0"/>
-        </w:trPr>
-        <w:tc>
-          <w:tcPr>
-            <w:tcW w:w="3644" w:type="dxa"/>
-          </w:tcPr>
-          <w:p>
-            <w:pPr>
-              <w:ind w:firstLine="0"/>
-              <w:contextualSpacing/>
-              <w:rPr>
-                <w:szCs w:val="24"/>
-              </w:rPr>
-            </w:pPr>
-            <w:r>
-              <w:rPr>
-                <w:szCs w:val="24"/>
-              </w:rPr>
-              <w:t>Notasi</w:t>
-            </w:r>
-          </w:p>
-        </w:tc>
-        <w:tc>
-          <w:tcPr>
-            <w:tcW w:w="3564" w:type="dxa"/>
-          </w:tcPr>
-          <w:p>
-            <w:pPr>
-              <w:ind w:firstLine="0"/>
-              <w:contextualSpacing/>
-              <w:rPr>
-                <w:szCs w:val="24"/>
-              </w:rPr>
-            </w:pPr>
-            <w:r>
-              <w:rPr>
-                <w:szCs w:val="24"/>
-              </w:rPr>
-              <w:t>Keterangan</w:t>
-            </w:r>
-          </w:p>
-        </w:tc>
-      </w:tr>
-      <w:tr>
-        <w:tc>
-          <w:tcPr>
-            <w:tcW w:w="3644" w:type="dxa"/>
-          </w:tcPr>
-          <w:p>
-            <w:pPr>
-              <w:ind w:firstLine="0"/>
-              <w:contextualSpacing/>
-              <w:jc w:val="center"/>
-              <w:rPr>
-                <w:szCs w:val="24"/>
-              </w:rPr>
-            </w:pPr>
-            <w:r>
-              <w:rPr>
-                <w:rFonts w:ascii="Calibri" w:eastAsia="Times New Roman" w:hAnsi="Calibri"/>
-                <w:szCs w:val="24"/>
-                <w:lang w:val="id-ID"/>
-              </w:rPr>
-              <w:object w:dxaOrig="2026" w:dyaOrig="1170">
-                <v:shapetype id="_x0000_t75" coordsize="21600,21600" o:spt="75" o:preferrelative="t" path="m@4@5l@4@11@9@11@9@5xe" filled="f" stroked="f">
-                  <v:stroke joinstyle="miter"/>
-                  <v:formulas>
-                    <v:f eqn="if lineDrawn pixelLineWidth 0"/>
-                    <v:f eqn="sum @0 1 0"/>
-                    <v:f eqn="sum 0 0 @1"/>
-                    <v:f eqn="prod @2 1 2"/>
-                    <v:f eqn="prod @3 21600 pixelWidth"/>
-                    <v:f eqn="prod @3 21600 pixelHeight"/>
-                    <v:f eqn="sum @0 0 1"/>
-                    <v:f eqn="prod @6 1 2"/>
-                    <v:f eqn="prod @7 21600 pixelWidth"/>
-                    <v:f eqn="sum @8 21600 0"/>
-                    <v:f eqn="prod @7 21600 pixelHeight"/>
-                    <v:f eqn="sum @10 21600 0"/>
-                  </v:formulas>
-                  <v:path o:extrusionok="f" gradientshapeok="t" o:connecttype="rect"/>
-                  <o:lock v:ext="edit" aspectratio="t"/>
-                </v:shapetype>
-                <v:shape id="_x0000_i1025" type="#_x0000_t75" style="width:101.15pt;height:58.3pt" o:ole="">
-                  <v:imagedata r:id="rId9" o:title=""/>
-                </v:shape>
-                <o:OLEObject Type="Embed" ProgID="Visio.Drawing.15" ShapeID="_x0000_i1025" DrawAspect="Content" ObjectID="_1518782963" r:id="rId10"/>
-              </w:object>
-            </w:r>
-          </w:p>
-        </w:tc>
-        <w:tc>
-          <w:tcPr>
-            <w:tcW w:w="3564" w:type="dxa"/>
-          </w:tcPr>
-          <w:p>
-            <w:pPr>
-              <w:ind w:firstLine="0"/>
-              <w:contextualSpacing/>
-              <w:rPr>
-                <w:szCs w:val="24"/>
-              </w:rPr>
-            </w:pPr>
-            <w:r>
-              <w:rPr>
-                <w:szCs w:val="24"/>
-              </w:rPr>
-              <w:t>Entitas : adalah suatu objek yang dapat diidentifikasi dalam lingkungan pemakai</w:t>
-            </w:r>
-          </w:p>
-        </w:tc>
-      </w:tr>
-      <w:tr>
-        <w:tc>
-          <w:tcPr>
-            <w:tcW w:w="3644" w:type="dxa"/>
-          </w:tcPr>
-          <w:p>
-            <w:pPr>
-              <w:ind w:firstLine="0"/>
-              <w:contextualSpacing/>
-              <w:jc w:val="center"/>
-              <w:rPr>
-                <w:szCs w:val="24"/>
-              </w:rPr>
-            </w:pPr>
-            <w:r>
-              <w:rPr>
-                <w:rFonts w:ascii="Calibri" w:eastAsia="Times New Roman" w:hAnsi="Calibri"/>
-                <w:szCs w:val="24"/>
-                <w:lang w:val="id-ID"/>
-              </w:rPr>
-              <w:object w:dxaOrig="1606" w:dyaOrig="1170">
-                <v:shape id="_x0000_i1026" type="#_x0000_t75" style="width:80.35pt;height:58.3pt" o:ole="">
-                  <v:imagedata r:id="rId11" o:title=""/>
-                </v:shape>
-                <o:OLEObject Type="Embed" ProgID="Visio.Drawing.15" ShapeID="_x0000_i1026" DrawAspect="Content" ObjectID="_1518782964" r:id="rId12"/>
-              </w:object>
-            </w:r>
-          </w:p>
-        </w:tc>
-        <w:tc>
-          <w:tcPr>
-            <w:tcW w:w="3564" w:type="dxa"/>
-          </w:tcPr>
-          <w:p>
-            <w:pPr>
-              <w:ind w:firstLine="0"/>
-              <w:contextualSpacing/>
-              <w:rPr>
-                <w:szCs w:val="24"/>
-              </w:rPr>
-            </w:pPr>
-            <w:r>
-              <w:rPr>
-                <w:szCs w:val="24"/>
-              </w:rPr>
-              <w:t xml:space="preserve">Relasi :menunjukkan adanya hubungan diantar sejumlah entitas yang berbeda </w:t>
-            </w:r>
-          </w:p>
-        </w:tc>
-      </w:tr>
-      <w:tr>
-        <w:tc>
-          <w:tcPr>
-            <w:tcW w:w="3644" w:type="dxa"/>
-          </w:tcPr>
-          <w:p>
-            <w:pPr>
-              <w:ind w:firstLine="0"/>
-              <w:contextualSpacing/>
-              <w:jc w:val="center"/>
-              <w:rPr>
-                <w:szCs w:val="24"/>
-              </w:rPr>
-            </w:pPr>
-            <w:r>
-              <w:rPr>
-                <w:rFonts w:ascii="Calibri" w:eastAsia="Times New Roman" w:hAnsi="Calibri"/>
-                <w:szCs w:val="24"/>
-                <w:lang w:val="id-ID"/>
-              </w:rPr>
-              <w:object w:dxaOrig="1740" w:dyaOrig="1471">
-                <v:shape id="_x0000_i1027" type="#_x0000_t75" style="width:86.9pt;height:73.2pt" o:ole="">
-                  <v:imagedata r:id="rId13" o:title=""/>
-                </v:shape>
-                <o:OLEObject Type="Embed" ProgID="Visio.Drawing.15" ShapeID="_x0000_i1027" DrawAspect="Content" ObjectID="_1518782965" r:id="rId14"/>
-              </w:object>
-            </w:r>
-          </w:p>
-        </w:tc>
-        <w:tc>
-          <w:tcPr>
-            <w:tcW w:w="3564" w:type="dxa"/>
-          </w:tcPr>
-          <w:p>
-            <w:pPr>
-              <w:ind w:firstLine="0"/>
-              <w:contextualSpacing/>
-              <w:rPr>
-                <w:szCs w:val="24"/>
-              </w:rPr>
-            </w:pPr>
-            <w:r>
-              <w:rPr>
-                <w:szCs w:val="24"/>
-              </w:rPr>
-              <w:t>Atribut : mendiskripsikan karakter entitas (atribut yang berfungsi sebagai kunci (</w:t>
-            </w:r>
-            <w:r>
-              <w:rPr>
-                <w:i/>
-                <w:szCs w:val="24"/>
-              </w:rPr>
-              <w:t>key</w:t>
-            </w:r>
-            <w:r>
-              <w:rPr>
-                <w:szCs w:val="24"/>
-              </w:rPr>
-              <w:t>) diberi garis bawah)</w:t>
-            </w:r>
-          </w:p>
-        </w:tc>
-      </w:tr>
-      <w:tr>
-        <w:tc>
-          <w:tcPr>
-            <w:tcW w:w="3644" w:type="dxa"/>
-          </w:tcPr>
-          <w:p>
-            <w:pPr>
-              <w:ind w:firstLine="0"/>
-              <w:contextualSpacing/>
-              <w:jc w:val="center"/>
-              <w:rPr>
-                <w:szCs w:val="24"/>
-              </w:rPr>
-            </w:pPr>
-            <w:r>
-              <w:rPr>
-                <w:rFonts w:ascii="Calibri" w:eastAsia="Times New Roman" w:hAnsi="Calibri"/>
-                <w:szCs w:val="24"/>
-                <w:lang w:val="id-ID"/>
-              </w:rPr>
-              <w:object w:dxaOrig="2010" w:dyaOrig="600">
-                <v:shape id="_x0000_i1028" type="#_x0000_t75" style="width:100.55pt;height:29.75pt" o:ole="">
-                  <v:imagedata r:id="rId15" o:title=""/>
-                </v:shape>
-                <o:OLEObject Type="Embed" ProgID="Visio.Drawing.15" ShapeID="_x0000_i1028" DrawAspect="Content" ObjectID="_1518782966" r:id="rId16"/>
-              </w:object>
-            </w:r>
-          </w:p>
-        </w:tc>
-        <w:tc>
-          <w:tcPr>
-            <w:tcW w:w="3564" w:type="dxa"/>
-          </w:tcPr>
-          <w:p>
-            <w:pPr>
-              <w:ind w:firstLine="0"/>
-              <w:contextualSpacing/>
-              <w:rPr>
-                <w:szCs w:val="24"/>
-              </w:rPr>
-            </w:pPr>
-            <w:r>
-              <w:rPr>
-                <w:szCs w:val="24"/>
-              </w:rPr>
-              <w:t>Garis : sebagai penghubung antar relasi dengan entitas, relasi dan entitas dengan atribut</w:t>
-            </w:r>
-          </w:p>
-        </w:tc>
-      </w:tr>
-    </w:tbl>
     <w:p>
       <w:pPr>
         <w:jc w:val="center"/>
@@ -5698,18 +5442,6 @@
           <w:lang w:val="en-US"/>
         </w:rPr>
       </w:pPr>
-      <w:r>
-        <w:rPr>
-          <w:lang w:val="en-US"/>
-        </w:rPr>
-        <w:t>Symbol Notasi DAD</w:t>
-      </w:r>
-      <w:r>
-        <w:rPr>
-          <w:lang w:val="en-US"/>
-        </w:rPr>
-        <w:br w:type="page"/>
-      </w:r>
     </w:p>
     <w:p>
       <w:pPr>
@@ -5718,11 +5450,11 @@
           <w:lang w:val="en-US"/>
         </w:rPr>
         <w:sectPr>
-          <w:headerReference w:type="default" r:id="rId17"/>
-          <w:footerReference w:type="even" r:id="rId18"/>
-          <w:footerReference w:type="default" r:id="rId19"/>
-          <w:headerReference w:type="first" r:id="rId20"/>
-          <w:footerReference w:type="first" r:id="rId21"/>
+          <w:headerReference w:type="default" r:id="rId9"/>
+          <w:footerReference w:type="even" r:id="rId10"/>
+          <w:footerReference w:type="default" r:id="rId11"/>
+          <w:headerReference w:type="first" r:id="rId12"/>
+          <w:footerReference w:type="first" r:id="rId13"/>
           <w:pgSz w:w="11906" w:h="16838"/>
           <w:pgMar w:top="2268" w:right="1701" w:bottom="1701" w:left="2268" w:header="708" w:footer="708" w:gutter="0"/>
           <w:pgNumType w:fmt="lowerRoman" w:start="1"/>
@@ -7165,7 +6897,7 @@
                     </pic:cNvPicPr>
                   </pic:nvPicPr>
                   <pic:blipFill>
-                    <a:blip r:embed="rId22">
+                    <a:blip r:embed="rId14">
                       <a:extLst>
                         <a:ext uri="{28A0092B-C50C-407E-A947-70E740481C1C}">
                           <a14:useLocalDpi xmlns:a14="http://schemas.microsoft.com/office/drawing/2010/main" val="0"/>
@@ -7734,10 +7466,29 @@
       </w:pPr>
       <w:r>
         <w:object w:dxaOrig="3106" w:dyaOrig="1575">
-          <v:shape id="_x0000_i1029" type="#_x0000_t75" style="width:155.9pt;height:79.15pt" o:ole="">
-            <v:imagedata r:id="rId23" o:title=""/>
+          <v:shapetype id="_x0000_t75" coordsize="21600,21600" o:spt="75" o:preferrelative="t" path="m@4@5l@4@11@9@11@9@5xe" filled="f" stroked="f">
+            <v:stroke joinstyle="miter"/>
+            <v:formulas>
+              <v:f eqn="if lineDrawn pixelLineWidth 0"/>
+              <v:f eqn="sum @0 1 0"/>
+              <v:f eqn="sum 0 0 @1"/>
+              <v:f eqn="prod @2 1 2"/>
+              <v:f eqn="prod @3 21600 pixelWidth"/>
+              <v:f eqn="prod @3 21600 pixelHeight"/>
+              <v:f eqn="sum @0 0 1"/>
+              <v:f eqn="prod @6 1 2"/>
+              <v:f eqn="prod @7 21600 pixelWidth"/>
+              <v:f eqn="sum @8 21600 0"/>
+              <v:f eqn="prod @7 21600 pixelHeight"/>
+              <v:f eqn="sum @10 21600 0"/>
+            </v:formulas>
+            <v:path o:extrusionok="f" gradientshapeok="t" o:connecttype="rect"/>
+            <o:lock v:ext="edit" aspectratio="t"/>
+          </v:shapetype>
+          <v:shape id="_x0000_i1025" type="#_x0000_t75" style="width:155.9pt;height:79.15pt" o:ole="">
+            <v:imagedata r:id="rId15" o:title=""/>
           </v:shape>
-          <o:OLEObject Type="Embed" ProgID="Visio.Drawing.15" ShapeID="_x0000_i1029" DrawAspect="Content" ObjectID="_1518782967" r:id="rId24"/>
+          <o:OLEObject Type="Embed" ProgID="Visio.Drawing.15" ShapeID="_x0000_i1025" DrawAspect="Content" ObjectID="_1518793968" r:id="rId16"/>
         </w:object>
       </w:r>
     </w:p>
@@ -7878,10 +7629,10 @@
       </w:pPr>
       <w:r>
         <w:object w:dxaOrig="5475" w:dyaOrig="1740">
-          <v:shape id="_x0000_i1030" type="#_x0000_t75" style="width:273.1pt;height:86.9pt" o:ole="">
-            <v:imagedata r:id="rId25" o:title=""/>
+          <v:shape id="_x0000_i1026" type="#_x0000_t75" style="width:273.1pt;height:86.9pt" o:ole="">
+            <v:imagedata r:id="rId17" o:title=""/>
           </v:shape>
-          <o:OLEObject Type="Embed" ProgID="Visio.Drawing.15" ShapeID="_x0000_i1030" DrawAspect="Content" ObjectID="_1518782968" r:id="rId26"/>
+          <o:OLEObject Type="Embed" ProgID="Visio.Drawing.15" ShapeID="_x0000_i1026" DrawAspect="Content" ObjectID="_1518793969" r:id="rId18"/>
         </w:object>
       </w:r>
     </w:p>
@@ -7971,10 +7722,10 @@
       </w:pPr>
       <w:r>
         <w:object w:dxaOrig="4470" w:dyaOrig="1740">
-          <v:shape id="_x0000_i1031" type="#_x0000_t75" style="width:223.75pt;height:86.9pt" o:ole="">
-            <v:imagedata r:id="rId27" o:title=""/>
+          <v:shape id="_x0000_i1027" type="#_x0000_t75" style="width:223.75pt;height:86.9pt" o:ole="">
+            <v:imagedata r:id="rId19" o:title=""/>
           </v:shape>
-          <o:OLEObject Type="Embed" ProgID="Visio.Drawing.15" ShapeID="_x0000_i1031" DrawAspect="Content" ObjectID="_1518782969" r:id="rId28"/>
+          <o:OLEObject Type="Embed" ProgID="Visio.Drawing.15" ShapeID="_x0000_i1027" DrawAspect="Content" ObjectID="_1518793970" r:id="rId20"/>
         </w:object>
       </w:r>
     </w:p>
@@ -8209,10 +7960,10 @@
       </w:pPr>
       <w:r>
         <w:object w:dxaOrig="1965" w:dyaOrig="1680">
-          <v:shape id="_x0000_i1032" type="#_x0000_t75" style="width:99.35pt;height:84.5pt" o:ole="">
-            <v:imagedata r:id="rId29" o:title=""/>
+          <v:shape id="_x0000_i1028" type="#_x0000_t75" style="width:99.35pt;height:84.5pt" o:ole="">
+            <v:imagedata r:id="rId21" o:title=""/>
           </v:shape>
-          <o:OLEObject Type="Embed" ProgID="Visio.Drawing.15" ShapeID="_x0000_i1032" DrawAspect="Content" ObjectID="_1518782970" r:id="rId30"/>
+          <o:OLEObject Type="Embed" ProgID="Visio.Drawing.15" ShapeID="_x0000_i1028" DrawAspect="Content" ObjectID="_1518793971" r:id="rId22"/>
         </w:object>
       </w:r>
     </w:p>
@@ -8728,10 +8479,10 @@
       </w:pPr>
       <w:r>
         <w:object w:dxaOrig="6270" w:dyaOrig="4920">
-          <v:shape id="_x0000_i1033" type="#_x0000_t75" style="width:313.6pt;height:246.35pt" o:ole="">
-            <v:imagedata r:id="rId31" o:title=""/>
+          <v:shape id="_x0000_i1029" type="#_x0000_t75" style="width:313.6pt;height:246.35pt" o:ole="">
+            <v:imagedata r:id="rId23" o:title=""/>
           </v:shape>
-          <o:OLEObject Type="Embed" ProgID="Visio.Drawing.15" ShapeID="_x0000_i1033" DrawAspect="Content" ObjectID="_1518782971" r:id="rId32"/>
+          <o:OLEObject Type="Embed" ProgID="Visio.Drawing.15" ShapeID="_x0000_i1029" DrawAspect="Content" ObjectID="_1518793972" r:id="rId24"/>
         </w:object>
       </w:r>
     </w:p>
@@ -8752,7 +8503,7 @@
         </w:rPr>
         <w:t xml:space="preserve">Sumber:  </w:t>
       </w:r>
-      <w:hyperlink r:id="rId33" w:tgtFrame="_blank" w:history="1">
+      <w:hyperlink r:id="rId25" w:tgtFrame="_blank" w:history="1">
         <w:r>
           <w:rPr>
             <w:rStyle w:val="Hyperlink"/>
@@ -8834,10 +8585,10 @@
       </w:pPr>
       <w:r>
         <w:object w:dxaOrig="8086" w:dyaOrig="4516">
-          <v:shape id="_x0000_i1034" type="#_x0000_t75" style="width:367.15pt;height:205.3pt" o:ole="">
-            <v:imagedata r:id="rId34" o:title=""/>
+          <v:shape id="_x0000_i1030" type="#_x0000_t75" style="width:367.15pt;height:205.3pt" o:ole="">
+            <v:imagedata r:id="rId26" o:title=""/>
           </v:shape>
-          <o:OLEObject Type="Embed" ProgID="Visio.Drawing.15" ShapeID="_x0000_i1034" DrawAspect="Content" ObjectID="_1518782972" r:id="rId35"/>
+          <o:OLEObject Type="Embed" ProgID="Visio.Drawing.15" ShapeID="_x0000_i1030" DrawAspect="Content" ObjectID="_1518793973" r:id="rId27"/>
         </w:object>
       </w:r>
     </w:p>
@@ -9135,10 +8886,10 @@
       </w:pPr>
       <w:r>
         <w:object w:dxaOrig="10815" w:dyaOrig="11040">
-          <v:shape id="_x0000_i1035" type="#_x0000_t75" style="width:396.9pt;height:405.2pt" o:ole="">
-            <v:imagedata r:id="rId36" o:title=""/>
+          <v:shape id="_x0000_i1031" type="#_x0000_t75" style="width:396.9pt;height:405.2pt" o:ole="">
+            <v:imagedata r:id="rId28" o:title=""/>
           </v:shape>
-          <o:OLEObject Type="Embed" ProgID="Visio.Drawing.15" ShapeID="_x0000_i1035" DrawAspect="Content" ObjectID="_1518782973" r:id="rId37"/>
+          <o:OLEObject Type="Embed" ProgID="Visio.Drawing.15" ShapeID="_x0000_i1031" DrawAspect="Content" ObjectID="_1518793974" r:id="rId29"/>
         </w:object>
       </w:r>
     </w:p>
@@ -9314,10 +9065,10 @@
       </w:pPr>
       <w:r>
         <w:object w:dxaOrig="8535" w:dyaOrig="1455">
-          <v:shape id="_x0000_i1036" type="#_x0000_t75" style="width:332.05pt;height:56.55pt" o:ole="">
-            <v:imagedata r:id="rId38" o:title=""/>
+          <v:shape id="_x0000_i1032" type="#_x0000_t75" style="width:332.05pt;height:56.55pt" o:ole="">
+            <v:imagedata r:id="rId30" o:title=""/>
           </v:shape>
-          <o:OLEObject Type="Embed" ProgID="Visio.Drawing.15" ShapeID="_x0000_i1036" DrawAspect="Content" ObjectID="_1518782974" r:id="rId39"/>
+          <o:OLEObject Type="Embed" ProgID="Visio.Drawing.15" ShapeID="_x0000_i1032" DrawAspect="Content" ObjectID="_1518793975" r:id="rId31"/>
         </w:object>
       </w:r>
     </w:p>
@@ -9423,10 +9174,10 @@
       </w:pPr>
       <w:r>
         <w:object w:dxaOrig="8535" w:dyaOrig="1455">
-          <v:shape id="_x0000_i1037" type="#_x0000_t75" style="width:333.8pt;height:57.1pt" o:ole="">
-            <v:imagedata r:id="rId40" o:title=""/>
+          <v:shape id="_x0000_i1033" type="#_x0000_t75" style="width:333.8pt;height:57.1pt" o:ole="">
+            <v:imagedata r:id="rId32" o:title=""/>
           </v:shape>
-          <o:OLEObject Type="Embed" ProgID="Visio.Drawing.15" ShapeID="_x0000_i1037" DrawAspect="Content" ObjectID="_1518782975" r:id="rId41"/>
+          <o:OLEObject Type="Embed" ProgID="Visio.Drawing.15" ShapeID="_x0000_i1033" DrawAspect="Content" ObjectID="_1518793976" r:id="rId33"/>
         </w:object>
       </w:r>
     </w:p>
@@ -9473,85 +9224,83 @@
     </w:p>
     <w:p>
       <w:pPr>
-        <w:spacing w:line="240" w:lineRule="auto"/>
+        <w:pStyle w:val="dftGB"/>
+      </w:pPr>
+      <w:r>
+        <w:t>Gambar 1</w:t>
+      </w:r>
+      <w:r>
+        <w:rPr>
+          <w:lang w:val="en-US"/>
+        </w:rPr>
+        <w:t>.</w:t>
+      </w:r>
+      <w:r>
+        <w:rPr>
+          <w:lang w:val="en-US"/>
+        </w:rPr>
+        <w:t>1</w:t>
+      </w:r>
+      <w:r>
+        <w:t xml:space="preserve">1. </w:t>
+      </w:r>
+      <w:r>
+        <w:t xml:space="preserve">Hubungan </w:t>
+      </w:r>
+      <w:r>
+        <w:t>banyak</w:t>
+      </w:r>
+      <w:r>
+        <w:t xml:space="preserve"> ke </w:t>
+      </w:r>
+      <w:r>
+        <w:t>banyak</w:t>
+      </w:r>
+      <w:r>
+        <w:t xml:space="preserve"> (</w:t>
+      </w:r>
+      <w:r>
+        <w:rPr>
+          <w:i/>
+        </w:rPr>
+        <w:t>many</w:t>
+      </w:r>
+      <w:r>
+        <w:rPr>
+          <w:i/>
+        </w:rPr>
+        <w:t xml:space="preserve"> to </w:t>
+      </w:r>
+      <w:r>
+        <w:rPr>
+          <w:i/>
+        </w:rPr>
+        <w:t>many</w:t>
+      </w:r>
+      <w:r>
+        <w:rPr>
+          <w:i/>
+        </w:rPr>
+        <w:t xml:space="preserve"> relationship</w:t>
+      </w:r>
+      <w:r>
+        <w:t>)</w:t>
+      </w:r>
+    </w:p>
+    <w:p>
+      <w:pPr>
         <w:ind w:left="1069" w:firstLine="0"/>
         <w:jc w:val="center"/>
-      </w:pPr>
-      <w:r>
-        <w:t>Gambar 1</w:t>
-      </w:r>
-      <w:r>
-        <w:rPr>
-          <w:lang w:val="en-US"/>
-        </w:rPr>
-        <w:t>.</w:t>
-      </w:r>
-      <w:r>
-        <w:rPr>
-          <w:lang w:val="en-US"/>
-        </w:rPr>
-        <w:t>1</w:t>
-      </w:r>
-      <w:r>
-        <w:t xml:space="preserve">1. </w:t>
-      </w:r>
-      <w:r>
-        <w:t xml:space="preserve">Hubungan </w:t>
-      </w:r>
-      <w:r>
-        <w:t>banyak</w:t>
-      </w:r>
-      <w:r>
-        <w:t xml:space="preserve"> ke </w:t>
-      </w:r>
-      <w:r>
-        <w:t>banyak</w:t>
-      </w:r>
-      <w:r>
-        <w:t xml:space="preserve"> (</w:t>
-      </w:r>
-      <w:r>
-        <w:rPr>
-          <w:i/>
-        </w:rPr>
-        <w:t>many</w:t>
-      </w:r>
-      <w:r>
-        <w:rPr>
-          <w:i/>
-        </w:rPr>
-        <w:t xml:space="preserve"> to </w:t>
-      </w:r>
-      <w:r>
-        <w:rPr>
-          <w:i/>
-        </w:rPr>
-        <w:t>many</w:t>
-      </w:r>
-      <w:r>
-        <w:rPr>
-          <w:i/>
-        </w:rPr>
-        <w:t xml:space="preserve"> relationship</w:t>
-      </w:r>
-      <w:r>
-        <w:t>)</w:t>
-      </w:r>
-    </w:p>
-    <w:p>
-      <w:pPr>
-        <w:ind w:left="1069" w:firstLine="0"/>
-        <w:jc w:val="center"/>
         <w:rPr>
           <w:szCs w:val="24"/>
         </w:rPr>
       </w:pPr>
       <w:r>
         <w:object w:dxaOrig="8535" w:dyaOrig="1455">
-          <v:shape id="_x0000_i1038" type="#_x0000_t75" style="width:313.6pt;height:53.55pt" o:ole="">
-            <v:imagedata r:id="rId42" o:title=""/>
+          <v:shape id="_x0000_i1034" type="#_x0000_t75" style="width:313.6pt;height:53.55pt" o:ole="">
+            <v:imagedata r:id="rId34" o:title=""/>
           </v:shape>
-          <o:OLEObject Type="Embed" ProgID="Visio.Drawing.15" ShapeID="_x0000_i1038" DrawAspect="Content" ObjectID="_1518782976" r:id="rId43"/>
+          <o:OLEObject Type="Embed" ProgID="Visio.Drawing.15" ShapeID="_x0000_i1034" DrawAspect="Content" ObjectID="_1518793977" r:id="rId35"/>
         </w:object>
       </w:r>
     </w:p>
@@ -13788,10 +13537,10 @@
       </w:pPr>
       <w:r>
         <w:object w:dxaOrig="16321" w:dyaOrig="5986">
-          <v:shape id="_x0000_i1039" type="#_x0000_t75" style="width:439.75pt;height:160.05pt" o:ole="">
-            <v:imagedata r:id="rId44" o:title=""/>
+          <v:shape id="_x0000_i1035" type="#_x0000_t75" style="width:439.75pt;height:160.05pt" o:ole="">
+            <v:imagedata r:id="rId36" o:title=""/>
           </v:shape>
-          <o:OLEObject Type="Embed" ProgID="Visio.Drawing.15" ShapeID="_x0000_i1039" DrawAspect="Content" ObjectID="_1518782977" r:id="rId45"/>
+          <o:OLEObject Type="Embed" ProgID="Visio.Drawing.15" ShapeID="_x0000_i1035" DrawAspect="Content" ObjectID="_1518793978" r:id="rId37"/>
         </w:object>
       </w:r>
     </w:p>
@@ -14452,13 +14201,7 @@
         <w:rPr>
           <w:lang w:val="en-US"/>
         </w:rPr>
-        <w:t>Proses</w:t>
-      </w:r>
-      <w:r>
-        <w:rPr>
-          <w:lang w:val="en-US"/>
-        </w:rPr>
-        <w:t xml:space="preserve"> </w:t>
+        <w:t xml:space="preserve">Proses </w:t>
       </w:r>
       <w:r>
         <w:rPr>
@@ -14504,13 +14247,7 @@
         <w:rPr>
           <w:lang w:val="en-US"/>
         </w:rPr>
-        <w:t>Proses</w:t>
-      </w:r>
-      <w:r>
-        <w:rPr>
-          <w:lang w:val="en-US"/>
-        </w:rPr>
-        <w:t xml:space="preserve"> </w:t>
+        <w:t xml:space="preserve">Proses </w:t>
       </w:r>
       <w:r>
         <w:rPr>
@@ -14539,13 +14276,7 @@
         <w:rPr>
           <w:lang w:val="en-US"/>
         </w:rPr>
-        <w:t>Proses</w:t>
-      </w:r>
-      <w:r>
-        <w:rPr>
-          <w:lang w:val="en-US"/>
-        </w:rPr>
-        <w:t xml:space="preserve"> </w:t>
+        <w:t xml:space="preserve">Proses </w:t>
       </w:r>
       <w:r>
         <w:rPr>
@@ -14579,13 +14310,7 @@
         <w:rPr>
           <w:lang w:val="en-US"/>
         </w:rPr>
-        <w:t>Proses</w:t>
-      </w:r>
-      <w:r>
-        <w:rPr>
-          <w:lang w:val="en-US"/>
-        </w:rPr>
-        <w:t xml:space="preserve"> </w:t>
+        <w:t xml:space="preserve">Proses </w:t>
       </w:r>
       <w:r>
         <w:rPr>
@@ -14741,13 +14466,7 @@
         <w:rPr>
           <w:lang w:val="en-US"/>
         </w:rPr>
-        <w:t>Pengeluaran</w:t>
-      </w:r>
-      <w:r>
-        <w:rPr>
-          <w:lang w:val="en-US"/>
-        </w:rPr>
-        <w:t xml:space="preserve"> Barang</w:t>
+        <w:t>Pengeluaran Barang</w:t>
       </w:r>
     </w:p>
     <w:p>
@@ -14815,6 +14534,170 @@
     </w:p>
     <w:p>
       <w:pPr>
+        <w:pStyle w:val="paragraph1"/>
+      </w:pPr>
+      <w:r>
+        <w:t xml:space="preserve">Dekomposisi fungsi sistem </w:t>
+      </w:r>
+      <w:r>
+        <w:t xml:space="preserve">yang ada pada sistem yang saat berjalan adalahh sebagai berikut: </w:t>
+      </w:r>
+    </w:p>
+    <w:p>
+      <w:pPr>
+        <w:pStyle w:val="Heading3"/>
+        <w:numPr>
+          <w:ilvl w:val="0"/>
+          <w:numId w:val="47"/>
+        </w:numPr>
+        <w:rPr>
+          <w:lang w:val="en-US"/>
+        </w:rPr>
+      </w:pPr>
+      <w:r>
+        <w:rPr>
+          <w:lang w:val="en-US"/>
+        </w:rPr>
+        <w:lastRenderedPageBreak/>
+        <w:t>Pemesanan</w:t>
+      </w:r>
+      <w:r>
+        <w:rPr>
+          <w:lang w:val="en-US"/>
+        </w:rPr>
+        <w:t xml:space="preserve"> dan Pembelian</w:t>
+      </w:r>
+      <w:r>
+        <w:rPr>
+          <w:lang w:val="en-US"/>
+        </w:rPr>
+        <w:t xml:space="preserve"> B</w:t>
+      </w:r>
+      <w:r>
+        <w:rPr>
+          <w:lang w:val="en-US"/>
+        </w:rPr>
+        <w:t>arang</w:t>
+      </w:r>
+    </w:p>
+    <w:p>
+      <w:pPr>
+        <w:pStyle w:val="paragraf2"/>
+      </w:pPr>
+      <w:r>
+        <w:t>Pada pemesanan barang dibutuhkan beberapa form pengajuan pembelian barang</w:t>
+      </w:r>
+      <w:r>
+        <w:t xml:space="preserve">, </w:t>
+      </w:r>
+      <w:r>
+        <w:t xml:space="preserve">buat </w:t>
+      </w:r>
+      <w:r>
+        <w:rPr>
+          <w:i/>
+        </w:rPr>
+        <w:t>Purchase Order</w:t>
+      </w:r>
+      <w:r>
+        <w:t xml:space="preserve"> ke </w:t>
+      </w:r>
+      <w:r>
+        <w:rPr>
+          <w:i/>
+        </w:rPr>
+        <w:t>vendor</w:t>
+      </w:r>
+      <w:r>
+        <w:t xml:space="preserve"> terkait</w:t>
+      </w:r>
+      <w:r>
+        <w:t xml:space="preserve">. Terbit </w:t>
+      </w:r>
+      <w:r>
+        <w:rPr>
+          <w:i/>
+        </w:rPr>
+        <w:t>invoice</w:t>
+      </w:r>
+      <w:r>
+        <w:t xml:space="preserve"> dan melakukan pembayaran.</w:t>
+      </w:r>
+      <w:r>
+        <w:t xml:space="preserve"> Setelah itu menunggu kedatangan barang.</w:t>
+      </w:r>
+      <w:r>
+        <w:t xml:space="preserve"> </w:t>
+      </w:r>
+    </w:p>
+    <w:p>
+      <w:pPr>
+        <w:pStyle w:val="Heading3"/>
+        <w:rPr>
+          <w:lang w:val="en-US"/>
+        </w:rPr>
+      </w:pPr>
+      <w:r>
+        <w:rPr>
+          <w:lang w:val="en-US"/>
+        </w:rPr>
+        <w:t>Pemasukan Barang</w:t>
+      </w:r>
+    </w:p>
+    <w:p>
+      <w:pPr>
+        <w:pStyle w:val="paragraf2"/>
+      </w:pPr>
+      <w:r>
+        <w:t>Setelah barang sampai, barang di daftarkan pada form daftar barang untuk diasukkan jumlah dan nama barangnya.</w:t>
+      </w:r>
+    </w:p>
+    <w:p>
+      <w:pPr>
+        <w:pStyle w:val="Heading3"/>
+        <w:rPr>
+          <w:lang w:val="en-US"/>
+        </w:rPr>
+      </w:pPr>
+      <w:r>
+        <w:rPr>
+          <w:lang w:val="en-US"/>
+        </w:rPr>
+        <w:t>Pengeluaran Barang</w:t>
+      </w:r>
+    </w:p>
+    <w:p>
+      <w:pPr>
+        <w:pStyle w:val="paragraf2"/>
+      </w:pPr>
+      <w:r>
+        <w:t>Pengeluaran barang belum tidak menggunakan form dan belum ada pendataan.</w:t>
+      </w:r>
+    </w:p>
+    <w:p>
+      <w:pPr>
+        <w:pStyle w:val="Heading3"/>
+        <w:rPr>
+          <w:lang w:val="en-US"/>
+        </w:rPr>
+      </w:pPr>
+      <w:r>
+        <w:rPr>
+          <w:lang w:val="en-US"/>
+        </w:rPr>
+        <w:t>Laporan</w:t>
+      </w:r>
+    </w:p>
+    <w:p>
+      <w:pPr>
+        <w:pStyle w:val="paragraf2"/>
+      </w:pPr>
+      <w:r>
+        <w:t>Belum ada proses pembuatan laporan</w:t>
+      </w:r>
+    </w:p>
+    <w:p>
+      <w:pPr>
         <w:rPr>
           <w:lang w:val="en-US"/>
         </w:rPr>
@@ -14830,11 +14713,258 @@
       </w:pPr>
       <w:bookmarkStart w:id="30" w:name="_Toc445039708"/>
       <w:r>
+        <w:t>Analisis Masukan, Proses dan Keluaran Sistem Berjalan</w:t>
+      </w:r>
+      <w:bookmarkEnd w:id="30"/>
+    </w:p>
+    <w:p>
+      <w:pPr>
+        <w:pStyle w:val="paragraph1"/>
+      </w:pPr>
+      <w:r>
+        <w:t xml:space="preserve">Pada sistem berjalan belum ada form secara baku yang digunakan, namun secara umum penulis mengkategorikan </w:t>
+      </w:r>
+      <w:r>
+        <w:t>masukan, proses dan keluaran sistem sebagai berikut.</w:t>
+      </w:r>
+    </w:p>
+    <w:p>
+      <w:pPr>
+        <w:pStyle w:val="Heading3"/>
+        <w:numPr>
+          <w:ilvl w:val="0"/>
+          <w:numId w:val="48"/>
+        </w:numPr>
+        <w:rPr>
+          <w:lang w:val="en-US"/>
+        </w:rPr>
+      </w:pPr>
+      <w:r>
+        <w:rPr>
+          <w:lang w:val="en-US"/>
+        </w:rPr>
+        <w:t>Analisa Masukan Sistem Berjalan</w:t>
+      </w:r>
+    </w:p>
+    <w:p>
+      <w:pPr>
+        <w:pStyle w:val="analisa1"/>
+      </w:pPr>
+      <w:r>
+        <w:t>Nama Masukan</w:t>
+      </w:r>
+      <w:r>
+        <w:tab/>
+        <w:t>:</w:t>
+      </w:r>
+      <w:r>
+        <w:tab/>
+      </w:r>
+      <w:r>
+        <w:t>Form Input Barang</w:t>
+      </w:r>
+    </w:p>
+    <w:p>
+      <w:pPr>
+        <w:pStyle w:val="analisa2"/>
+      </w:pPr>
+      <w:r>
+        <w:t>Sumber</w:t>
+      </w:r>
+      <w:r>
+        <w:tab/>
+        <w:t>:</w:t>
+      </w:r>
+      <w:r>
+        <w:tab/>
+        <w:t>Surat Jalan Barang atau Invoice Barang</w:t>
+      </w:r>
+    </w:p>
+    <w:p>
+      <w:pPr>
+        <w:pStyle w:val="analisa2"/>
+      </w:pPr>
+      <w:r>
+        <w:t>Fungsi</w:t>
+      </w:r>
+      <w:r>
+        <w:tab/>
+        <w:t>:</w:t>
+      </w:r>
+      <w:r>
+        <w:tab/>
+      </w:r>
+      <w:r>
+        <w:t xml:space="preserve">untuk mendata </w:t>
+      </w:r>
+      <w:r>
+        <w:t xml:space="preserve">nama </w:t>
+      </w:r>
+      <w:r>
+        <w:t xml:space="preserve">barang </w:t>
+      </w:r>
+      <w:r>
+        <w:t>dan jumlah barang yang diterima dan dimasukkan ke dalam Microsoft excel</w:t>
+      </w:r>
+    </w:p>
+    <w:p>
+      <w:pPr>
+        <w:pStyle w:val="analisa2"/>
+      </w:pPr>
+      <w:r>
         <w:lastRenderedPageBreak/>
-        <w:t>Analisis Masukan (input), Proses dan Keluaran (output) Sistem Berjalan</w:t>
-      </w:r>
-      <w:bookmarkEnd w:id="30"/>
-    </w:p>
+        <w:t>Media</w:t>
+      </w:r>
+      <w:r>
+        <w:tab/>
+        <w:t xml:space="preserve">: </w:t>
+      </w:r>
+      <w:r>
+        <w:tab/>
+      </w:r>
+      <w:r>
+        <w:t>Kertas</w:t>
+      </w:r>
+    </w:p>
+    <w:p>
+      <w:pPr>
+        <w:pStyle w:val="analisa2"/>
+      </w:pPr>
+      <w:r>
+        <w:t>Rangkap</w:t>
+      </w:r>
+      <w:r>
+        <w:tab/>
+        <w:t xml:space="preserve">: </w:t>
+      </w:r>
+      <w:r>
+        <w:tab/>
+        <w:t>Minimal 1 Lembar</w:t>
+      </w:r>
+    </w:p>
+    <w:p>
+      <w:pPr>
+        <w:pStyle w:val="analisa2"/>
+      </w:pPr>
+      <w:r>
+        <w:t>Frekuensi</w:t>
+      </w:r>
+      <w:r>
+        <w:tab/>
+        <w:t xml:space="preserve">: </w:t>
+      </w:r>
+      <w:r>
+        <w:tab/>
+      </w:r>
+      <w:r>
+        <w:t>1 kali per minggu</w:t>
+      </w:r>
+    </w:p>
+    <w:p>
+      <w:pPr>
+        <w:pStyle w:val="analisa2"/>
+      </w:pPr>
+      <w:r>
+        <w:t>Valume</w:t>
+      </w:r>
+      <w:r>
+        <w:tab/>
+        <w:t xml:space="preserve">: </w:t>
+      </w:r>
+      <w:r>
+        <w:tab/>
+        <w:t>1 – 20 Barang</w:t>
+      </w:r>
+    </w:p>
+    <w:p>
+      <w:pPr>
+        <w:pStyle w:val="analisa2"/>
+      </w:pPr>
+      <w:r>
+        <w:t>Keterangan</w:t>
+      </w:r>
+      <w:r>
+        <w:tab/>
+        <w:t xml:space="preserve">: </w:t>
+      </w:r>
+      <w:r>
+        <w:tab/>
+        <w:t xml:space="preserve">Form ini menggunakan Microsoft excel dan </w:t>
+      </w:r>
+      <w:r>
+        <w:t>tidak ada aliran data yang berkelanjutan.</w:t>
+      </w:r>
+      <w:r>
+        <w:t xml:space="preserve"> </w:t>
+      </w:r>
+    </w:p>
+    <w:p>
+      <w:pPr>
+        <w:pStyle w:val="Heading3"/>
+        <w:numPr>
+          <w:ilvl w:val="0"/>
+          <w:numId w:val="48"/>
+        </w:numPr>
+        <w:rPr>
+          <w:lang w:val="en-US"/>
+        </w:rPr>
+      </w:pPr>
+      <w:r>
+        <w:rPr>
+          <w:lang w:val="en-US"/>
+        </w:rPr>
+        <w:t xml:space="preserve">Analisa </w:t>
+      </w:r>
+      <w:r>
+        <w:rPr>
+          <w:lang w:val="en-US"/>
+        </w:rPr>
+        <w:t>Proses</w:t>
+      </w:r>
+      <w:r>
+        <w:rPr>
+          <w:lang w:val="en-US"/>
+        </w:rPr>
+        <w:t xml:space="preserve"> Sistem Berjalan</w:t>
+      </w:r>
+    </w:p>
+    <w:p>
+      <w:pPr>
+        <w:pStyle w:val="paragraf2"/>
+      </w:pPr>
+      <w:r>
+        <w:t>Pada sistem berjalan tidak ada proses yang dilakukan oleh sistem, hanya pendataan saja.</w:t>
+      </w:r>
+    </w:p>
+    <w:p>
+      <w:pPr>
+        <w:pStyle w:val="Heading3"/>
+        <w:rPr>
+          <w:lang w:val="en-US"/>
+        </w:rPr>
+      </w:pPr>
+      <w:r>
+        <w:rPr>
+          <w:lang w:val="en-US"/>
+        </w:rPr>
+        <w:t>Analisa Keluaran Sistem Berjalan</w:t>
+      </w:r>
+    </w:p>
+    <w:p>
+      <w:pPr>
+        <w:pStyle w:val="paragraf2"/>
+      </w:pPr>
+      <w:r>
+        <w:t xml:space="preserve">Karena </w:t>
+      </w:r>
+      <w:r>
+        <w:t xml:space="preserve">proses pengeluaran belum didata secara rinci, </w:t>
+      </w:r>
+      <w:r>
+        <w:t>maka belum ada analisa keluarannya.</w:t>
+      </w:r>
+    </w:p>
+    <w:p/>
     <w:p>
       <w:pPr>
         <w:pStyle w:val="Heading2"/>
@@ -14845,9 +14975,22 @@
       </w:pPr>
       <w:bookmarkStart w:id="31" w:name="_Toc445039709"/>
       <w:r>
-        <w:t>Diagram Alir Data (DAD) Sistem Berjalan (Diagram Konteks, Nol, Rinci)</w:t>
+        <w:t>Diagram Alir Data (DAD) Sistem Berjalan</w:t>
       </w:r>
       <w:bookmarkEnd w:id="31"/>
+    </w:p>
+    <w:p>
+      <w:pPr>
+        <w:pStyle w:val="paragraph1"/>
+      </w:pPr>
+      <w:r>
+        <w:t>Pada sistem berjalan, belum ada suatu sistem yang berjalan secara lengkap, dan tidak ada aliran data yang mengalir dari satu entitas ke entitas lain yang dioleh melalui sebuah proses. Untuk itu proses ini belum ada pada sistem berjalan.</w:t>
+      </w:r>
+    </w:p>
+    <w:p>
+      <w:pPr>
+        <w:pStyle w:val="paragraph1"/>
+      </w:pPr>
     </w:p>
     <w:p>
       <w:pPr>
@@ -14865,17 +15008,122 @@
     </w:p>
     <w:p>
       <w:pPr>
+        <w:pStyle w:val="paragraph1"/>
+      </w:pPr>
+      <w:r>
+        <w:t xml:space="preserve">Dari hasil analisa sistem berjalan, penulis melihat beberapa permasalah yang ada di dalam pengelolaan barang PT. Daun Biru Engineering sebagai berikut : </w:t>
+      </w:r>
+    </w:p>
+    <w:p>
+      <w:pPr>
+        <w:pStyle w:val="Heading41"/>
+        <w:numPr>
+          <w:ilvl w:val="0"/>
+          <w:numId w:val="51"/>
+        </w:numPr>
+      </w:pPr>
+      <w:r>
+        <w:rPr>
+          <w:lang w:val="en-US"/>
+        </w:rPr>
+        <w:lastRenderedPageBreak/>
+        <w:t>Belum ada sistem pengelolaan barang pada PT. Daun Biru Engineering</w:t>
+      </w:r>
+      <w:r>
+        <w:rPr>
+          <w:lang w:val="en-US"/>
+        </w:rPr>
+        <w:t>.</w:t>
+      </w:r>
+    </w:p>
+    <w:p>
+      <w:pPr>
+        <w:pStyle w:val="Heading41"/>
+        <w:numPr>
+          <w:ilvl w:val="0"/>
+          <w:numId w:val="51"/>
+        </w:numPr>
+        <w:jc w:val="both"/>
+      </w:pPr>
+      <w:r>
+        <w:rPr>
+          <w:lang w:val="en-US"/>
+        </w:rPr>
+        <w:t xml:space="preserve">Data masukan barang dan pengeluaran barang belum tercatat dengan rapi, sehingga </w:t>
+      </w:r>
+      <w:r>
+        <w:rPr>
+          <w:lang w:val="en-US"/>
+        </w:rPr>
+        <w:t>kemungkinan terjadi hilangnya ba</w:t>
+      </w:r>
+      <w:r>
+        <w:rPr>
+          <w:lang w:val="en-US"/>
+        </w:rPr>
+        <w:t>rang sangat mungkin terjadi dan tidak dapat di cari rekam jejaknya</w:t>
+      </w:r>
+      <w:r>
+        <w:rPr>
+          <w:lang w:val="en-US"/>
+        </w:rPr>
+        <w:t>.</w:t>
+      </w:r>
+    </w:p>
+    <w:p>
+      <w:pPr>
+        <w:pStyle w:val="Heading41"/>
+        <w:numPr>
+          <w:ilvl w:val="0"/>
+          <w:numId w:val="51"/>
+        </w:numPr>
+        <w:jc w:val="both"/>
+      </w:pPr>
+      <w:r>
+        <w:rPr>
+          <w:lang w:val="en-US"/>
+        </w:rPr>
+        <w:t xml:space="preserve">Pencarian stok, lokasi masih sangat tergantung pada staff yang melakukan. Apabila </w:t>
+      </w:r>
+      <w:r>
+        <w:rPr>
+          <w:lang w:val="en-US"/>
+        </w:rPr>
+        <w:t xml:space="preserve">staff yang mengetahui berhalangan hadir atau berganti tugas, maka </w:t>
+      </w:r>
+      <w:r>
+        <w:rPr>
+          <w:lang w:val="en-US"/>
+        </w:rPr>
+        <w:t>staff yang lain akan sangat kesusahan untuk mengetahui jumlah stok terbaru maupun lokasi penyimpanannya.</w:t>
+      </w:r>
+    </w:p>
+    <w:p>
+      <w:pPr>
+        <w:pStyle w:val="Heading41"/>
+        <w:numPr>
+          <w:ilvl w:val="0"/>
+          <w:numId w:val="51"/>
+        </w:numPr>
+        <w:jc w:val="both"/>
+      </w:pPr>
+      <w:bookmarkStart w:id="33" w:name="_GoBack"/>
+      <w:bookmarkEnd w:id="33"/>
+    </w:p>
+    <w:p>
+      <w:pPr>
         <w:pStyle w:val="Heading2"/>
         <w:numPr>
           <w:ilvl w:val="0"/>
           <w:numId w:val="3"/>
         </w:numPr>
       </w:pPr>
-      <w:bookmarkStart w:id="33" w:name="_Toc445039711"/>
-      <w:r>
+      <w:bookmarkStart w:id="34" w:name="_Toc445039711"/>
+      <w:r>
+        <w:lastRenderedPageBreak/>
         <w:t>Alternatif Penyelesaian Masalah</w:t>
       </w:r>
-      <w:bookmarkEnd w:id="33"/>
+      <w:bookmarkEnd w:id="34"/>
     </w:p>
     <w:p>
       <w:pPr>
@@ -14885,19 +15133,17 @@
           <w:numId w:val="3"/>
         </w:numPr>
       </w:pPr>
-      <w:bookmarkStart w:id="34" w:name="_Toc445039712"/>
+      <w:bookmarkStart w:id="35" w:name="_Toc445039712"/>
       <w:r>
         <w:t xml:space="preserve">Aturan Bisnis Sistem </w:t>
       </w:r>
       <w:r>
         <w:t xml:space="preserve">yang </w:t>
       </w:r>
-      <w:bookmarkStart w:id="35" w:name="_GoBack"/>
+      <w:r>
+        <w:t>Diusulkan</w:t>
+      </w:r>
       <w:bookmarkEnd w:id="35"/>
-      <w:r>
-        <w:t>Diusulkan</w:t>
-      </w:r>
-      <w:bookmarkEnd w:id="34"/>
     </w:p>
     <w:p>
       <w:pPr>
@@ -15090,7 +15336,6 @@
         <w:rPr>
           <w:lang w:val="en-US"/>
         </w:rPr>
-        <w:lastRenderedPageBreak/>
         <w:br w:type="page"/>
       </w:r>
     </w:p>
@@ -15344,7 +15589,7 @@
                     <pic:cNvPicPr/>
                   </pic:nvPicPr>
                   <pic:blipFill rotWithShape="1">
-                    <a:blip r:embed="rId46">
+                    <a:blip r:embed="rId38">
                       <a:extLst>
                         <a:ext uri="{28A0092B-C50C-407E-A947-70E740481C1C}">
                           <a14:useLocalDpi xmlns:a14="http://schemas.microsoft.com/office/drawing/2010/main" val="0"/>
@@ -15437,7 +15682,7 @@
                     <pic:cNvPicPr/>
                   </pic:nvPicPr>
                   <pic:blipFill rotWithShape="1">
-                    <a:blip r:embed="rId47">
+                    <a:blip r:embed="rId39">
                       <a:extLst>
                         <a:ext uri="{28A0092B-C50C-407E-A947-70E740481C1C}">
                           <a14:useLocalDpi xmlns:a14="http://schemas.microsoft.com/office/drawing/2010/main" val="0"/>
@@ -19997,7 +20242,7 @@
           <w:rPr>
             <w:noProof/>
           </w:rPr>
-          <w:t>5</w:t>
+          <w:t>4</w:t>
         </w:r>
         <w:r>
           <w:rPr>
@@ -20931,8 +21176,8 @@
   <w:abstractNum w:abstractNumId="10">
     <w:nsid w:val="3CE00F6E"/>
     <w:multiLevelType w:val="hybridMultilevel"/>
-    <w:tmpl w:val="1DE8A076"/>
-    <w:lvl w:ilvl="0" w:tplc="403A74B4">
+    <w:tmpl w:val="F3FEFE32"/>
+    <w:lvl w:ilvl="0" w:tplc="48A2FB5E">
       <w:start w:val="1"/>
       <w:numFmt w:val="lowerLetter"/>
       <w:pStyle w:val="listheading4"/>
@@ -21548,6 +21793,93 @@
     </w:lvl>
   </w:abstractNum>
   <w:abstractNum w:abstractNumId="17">
+    <w:nsid w:val="685E1F55"/>
+    <w:multiLevelType w:val="hybridMultilevel"/>
+    <w:tmpl w:val="873209EC"/>
+    <w:lvl w:ilvl="0" w:tplc="E6DAFA3E">
+      <w:start w:val="1"/>
+      <w:numFmt w:val="lowerLetter"/>
+      <w:pStyle w:val="analisa1"/>
+      <w:lvlText w:val="%1."/>
+      <w:lvlJc w:val="left"/>
+      <w:pPr>
+        <w:ind w:left="1430" w:hanging="360"/>
+      </w:pPr>
+    </w:lvl>
+    <w:lvl w:ilvl="1" w:tplc="04090019" w:tentative="1">
+      <w:start w:val="1"/>
+      <w:numFmt w:val="lowerLetter"/>
+      <w:lvlText w:val="%2."/>
+      <w:lvlJc w:val="left"/>
+      <w:pPr>
+        <w:ind w:left="2150" w:hanging="360"/>
+      </w:pPr>
+    </w:lvl>
+    <w:lvl w:ilvl="2" w:tplc="0409001B" w:tentative="1">
+      <w:start w:val="1"/>
+      <w:numFmt w:val="lowerRoman"/>
+      <w:lvlText w:val="%3."/>
+      <w:lvlJc w:val="right"/>
+      <w:pPr>
+        <w:ind w:left="2870" w:hanging="180"/>
+      </w:pPr>
+    </w:lvl>
+    <w:lvl w:ilvl="3" w:tplc="0409000F" w:tentative="1">
+      <w:start w:val="1"/>
+      <w:numFmt w:val="decimal"/>
+      <w:lvlText w:val="%4."/>
+      <w:lvlJc w:val="left"/>
+      <w:pPr>
+        <w:ind w:left="3590" w:hanging="360"/>
+      </w:pPr>
+    </w:lvl>
+    <w:lvl w:ilvl="4" w:tplc="04090019" w:tentative="1">
+      <w:start w:val="1"/>
+      <w:numFmt w:val="lowerLetter"/>
+      <w:lvlText w:val="%5."/>
+      <w:lvlJc w:val="left"/>
+      <w:pPr>
+        <w:ind w:left="4310" w:hanging="360"/>
+      </w:pPr>
+    </w:lvl>
+    <w:lvl w:ilvl="5" w:tplc="0409001B" w:tentative="1">
+      <w:start w:val="1"/>
+      <w:numFmt w:val="lowerRoman"/>
+      <w:lvlText w:val="%6."/>
+      <w:lvlJc w:val="right"/>
+      <w:pPr>
+        <w:ind w:left="5030" w:hanging="180"/>
+      </w:pPr>
+    </w:lvl>
+    <w:lvl w:ilvl="6" w:tplc="0409000F" w:tentative="1">
+      <w:start w:val="1"/>
+      <w:numFmt w:val="decimal"/>
+      <w:lvlText w:val="%7."/>
+      <w:lvlJc w:val="left"/>
+      <w:pPr>
+        <w:ind w:left="5750" w:hanging="360"/>
+      </w:pPr>
+    </w:lvl>
+    <w:lvl w:ilvl="7" w:tplc="04090019" w:tentative="1">
+      <w:start w:val="1"/>
+      <w:numFmt w:val="lowerLetter"/>
+      <w:lvlText w:val="%8."/>
+      <w:lvlJc w:val="left"/>
+      <w:pPr>
+        <w:ind w:left="6470" w:hanging="360"/>
+      </w:pPr>
+    </w:lvl>
+    <w:lvl w:ilvl="8" w:tplc="0409001B" w:tentative="1">
+      <w:start w:val="1"/>
+      <w:numFmt w:val="lowerRoman"/>
+      <w:lvlText w:val="%9."/>
+      <w:lvlJc w:val="right"/>
+      <w:pPr>
+        <w:ind w:left="7190" w:hanging="180"/>
+      </w:pPr>
+    </w:lvl>
+  </w:abstractNum>
+  <w:abstractNum w:abstractNumId="18">
     <w:nsid w:val="6D290A67"/>
     <w:multiLevelType w:val="hybridMultilevel"/>
     <w:tmpl w:val="BF8CD45A"/>
@@ -21634,7 +21966,7 @@
       </w:pPr>
     </w:lvl>
   </w:abstractNum>
-  <w:abstractNum w:abstractNumId="18">
+  <w:abstractNum w:abstractNumId="19">
     <w:nsid w:val="73FA0E81"/>
     <w:multiLevelType w:val="hybridMultilevel"/>
     <w:tmpl w:val="5366CAE0"/>
@@ -21749,7 +22081,7 @@
       </w:rPr>
     </w:lvl>
   </w:abstractNum>
-  <w:abstractNum w:abstractNumId="19">
+  <w:abstractNum w:abstractNumId="20">
     <w:nsid w:val="7C0F211E"/>
     <w:multiLevelType w:val="hybridMultilevel"/>
     <w:tmpl w:val="7E028866"/>
@@ -21839,7 +22171,7 @@
     </w:lvl>
   </w:abstractNum>
   <w:num w:numId="1">
-    <w:abstractNumId w:val="18"/>
+    <w:abstractNumId w:val="19"/>
     <w:lvlOverride w:ilvl="0">
       <w:startOverride w:val="1"/>
     </w:lvlOverride>
@@ -21896,7 +22228,7 @@
     <w:abstractNumId w:val="6"/>
   </w:num>
   <w:num w:numId="9">
-    <w:abstractNumId w:val="19"/>
+    <w:abstractNumId w:val="20"/>
   </w:num>
   <w:num w:numId="10">
     <w:abstractNumId w:val="1"/>
@@ -21923,7 +22255,7 @@
     </w:lvlOverride>
   </w:num>
   <w:num w:numId="17">
-    <w:abstractNumId w:val="17"/>
+    <w:abstractNumId w:val="18"/>
   </w:num>
   <w:num w:numId="18">
     <w:abstractNumId w:val="10"/>
@@ -22074,6 +22406,39 @@
   </w:num>
   <w:num w:numId="45">
     <w:abstractNumId w:val="7"/>
+    <w:lvlOverride w:ilvl="0">
+      <w:startOverride w:val="1"/>
+    </w:lvlOverride>
+  </w:num>
+  <w:num w:numId="46">
+    <w:abstractNumId w:val="2"/>
+    <w:lvlOverride w:ilvl="0">
+      <w:startOverride w:val="1"/>
+    </w:lvlOverride>
+  </w:num>
+  <w:num w:numId="47">
+    <w:abstractNumId w:val="7"/>
+    <w:lvlOverride w:ilvl="0">
+      <w:startOverride w:val="1"/>
+    </w:lvlOverride>
+  </w:num>
+  <w:num w:numId="48">
+    <w:abstractNumId w:val="7"/>
+    <w:lvlOverride w:ilvl="0">
+      <w:startOverride w:val="1"/>
+    </w:lvlOverride>
+  </w:num>
+  <w:num w:numId="49">
+    <w:abstractNumId w:val="10"/>
+    <w:lvlOverride w:ilvl="0">
+      <w:startOverride w:val="1"/>
+    </w:lvlOverride>
+  </w:num>
+  <w:num w:numId="50">
+    <w:abstractNumId w:val="17"/>
+  </w:num>
+  <w:num w:numId="51">
+    <w:abstractNumId w:val="2"/>
     <w:lvlOverride w:ilvl="0">
       <w:startOverride w:val="1"/>
     </w:lvlOverride>
@@ -23288,6 +23653,91 @@
       <w:lang w:val="en-US"/>
     </w:rPr>
   </w:style>
+  <w:style w:type="paragraph" w:customStyle="1" w:styleId="dftGB">
+    <w:name w:val="dft GB"/>
+    <w:basedOn w:val="Normal"/>
+    <w:link w:val="dftGBChar"/>
+    <w:qFormat/>
+    <w:rsid w:val="00355D80"/>
+    <w:pPr>
+      <w:spacing w:line="240" w:lineRule="auto"/>
+      <w:ind w:left="1069" w:firstLine="0"/>
+      <w:jc w:val="center"/>
+    </w:pPr>
+  </w:style>
+  <w:style w:type="paragraph" w:customStyle="1" w:styleId="analisa1">
+    <w:name w:val="analisa 1"/>
+    <w:basedOn w:val="listheading4"/>
+    <w:link w:val="analisa1Char"/>
+    <w:qFormat/>
+    <w:rsid w:val="001858D2"/>
+    <w:pPr>
+      <w:numPr>
+        <w:numId w:val="50"/>
+      </w:numPr>
+      <w:tabs>
+        <w:tab w:val="left" w:pos="1134"/>
+        <w:tab w:val="left" w:pos="2835"/>
+        <w:tab w:val="left" w:pos="3119"/>
+      </w:tabs>
+      <w:ind w:left="3119" w:hanging="2410"/>
+    </w:pPr>
+    <w:rPr>
+      <w:lang w:val="en-US"/>
+    </w:rPr>
+  </w:style>
+  <w:style w:type="character" w:customStyle="1" w:styleId="dftGBChar">
+    <w:name w:val="dft GB Char"/>
+    <w:basedOn w:val="DefaultParagraphFont"/>
+    <w:link w:val="dftGB"/>
+    <w:rsid w:val="00355D80"/>
+    <w:rPr>
+      <w:rFonts w:ascii="Times New Roman" w:hAnsi="Times New Roman" w:cs="Times New Roman"/>
+      <w:sz w:val="24"/>
+    </w:rPr>
+  </w:style>
+  <w:style w:type="paragraph" w:styleId="TableofFigures">
+    <w:name w:val="table of figures"/>
+    <w:basedOn w:val="Normal"/>
+    <w:next w:val="Normal"/>
+    <w:uiPriority w:val="99"/>
+    <w:rsid w:val="00EA1CC2"/>
+  </w:style>
+  <w:style w:type="paragraph" w:customStyle="1" w:styleId="analisa2">
+    <w:name w:val="analisa 2"/>
+    <w:basedOn w:val="analisa1"/>
+    <w:link w:val="analisa2Char"/>
+    <w:qFormat/>
+    <w:rsid w:val="00FD2108"/>
+    <w:pPr>
+      <w:numPr>
+        <w:numId w:val="0"/>
+      </w:numPr>
+      <w:ind w:left="3119" w:hanging="1985"/>
+    </w:pPr>
+  </w:style>
+  <w:style w:type="character" w:customStyle="1" w:styleId="analisa1Char">
+    <w:name w:val="analisa 1 Char"/>
+    <w:basedOn w:val="listheading4Char"/>
+    <w:link w:val="analisa1"/>
+    <w:rsid w:val="001858D2"/>
+    <w:rPr>
+      <w:rFonts w:ascii="Times New Roman" w:hAnsi="Times New Roman" w:cs="Times New Roman"/>
+      <w:sz w:val="24"/>
+      <w:lang w:val="en-US"/>
+    </w:rPr>
+  </w:style>
+  <w:style w:type="character" w:customStyle="1" w:styleId="analisa2Char">
+    <w:name w:val="analisa 2 Char"/>
+    <w:basedOn w:val="analisa1Char"/>
+    <w:link w:val="analisa2"/>
+    <w:rsid w:val="00FD2108"/>
+    <w:rPr>
+      <w:rFonts w:ascii="Times New Roman" w:hAnsi="Times New Roman" w:cs="Times New Roman"/>
+      <w:sz w:val="24"/>
+      <w:lang w:val="en-US"/>
+    </w:rPr>
+  </w:style>
 </w:styles>
 </file>
 
@@ -23579,7 +24029,7 @@
 </file>
 
 <file path=customXml/itemProps1.xml><?xml version="1.0" encoding="utf-8"?>
-<ds:datastoreItem xmlns:ds="http://schemas.openxmlformats.org/officeDocument/2006/customXml" ds:itemID="{2CE637F5-4CBC-446B-9C63-E09BFA7C1098}">
+<ds:datastoreItem xmlns:ds="http://schemas.openxmlformats.org/officeDocument/2006/customXml" ds:itemID="{FE8B0159-7C97-4DC7-9F0F-AB40EACF68BB}">
   <ds:schemaRefs>
     <ds:schemaRef ds:uri="http://schemas.openxmlformats.org/officeDocument/2006/bibliography"/>
   </ds:schemaRefs>

</xml_diff>